<commit_message>
session 6 added 2
</commit_message>
<xml_diff>
--- a/NewPhrases&Words.docx
+++ b/NewPhrases&Words.docx
@@ -26955,7 +26955,35 @@
           <w14:ligatures w14:val="none"/>
         </w:rPr>
         <w:lastRenderedPageBreak/>
-        <w:t>Session 5 - Movies</w:t>
+        <w:t xml:space="preserve">Session </w:t>
+      </w:r>
+      <w:r>
+        <w:rPr>
+          <w:rFonts w:ascii="Arial" w:eastAsia="Times New Roman" w:hAnsi="Arial" w:cs="Arial"/>
+          <w:b/>
+          <w:bCs/>
+          <w:color w:val="FF0000"/>
+          <w:kern w:val="0"/>
+          <w:sz w:val="44"/>
+          <w:szCs w:val="44"/>
+          <w:u w:val="single"/>
+          <w14:ligatures w14:val="none"/>
+        </w:rPr>
+        <w:t>6</w:t>
+      </w:r>
+      <w:r>
+        <w:rPr>
+          <w:rFonts w:ascii="Arial" w:eastAsia="Times New Roman" w:hAnsi="Arial" w:cs="Arial"/>
+          <w:b/>
+          <w:bCs/>
+          <w:color w:val="FF0000"/>
+          <w:kern w:val="0"/>
+          <w:sz w:val="44"/>
+          <w:szCs w:val="44"/>
+          <w:u w:val="single"/>
+          <w14:ligatures w14:val="none"/>
+        </w:rPr>
+        <w:t xml:space="preserve"> - Movies</w:t>
       </w:r>
     </w:p>
     <w:p>
@@ -27129,7 +27157,29 @@
           <w:szCs w:val="24"/>
           <w14:ligatures w14:val="none"/>
         </w:rPr>
-        <w:t>Fantasy, Epic, heroic movies</w:t>
+        <w:t xml:space="preserve">Fantasy, </w:t>
+      </w:r>
+      <w:r>
+        <w:rPr>
+          <w:rFonts w:ascii="Arial" w:eastAsia="Times New Roman" w:hAnsi="Arial" w:cs="Arial"/>
+          <w:color w:val="FF0000"/>
+          <w:kern w:val="0"/>
+          <w:sz w:val="24"/>
+          <w:szCs w:val="24"/>
+          <w14:ligatures w14:val="none"/>
+        </w:rPr>
+        <w:t>Epic</w:t>
+      </w:r>
+      <w:r>
+        <w:rPr>
+          <w:rFonts w:ascii="Arial" w:eastAsia="Times New Roman" w:hAnsi="Arial" w:cs="Arial"/>
+          <w:color w:val="222222"/>
+          <w:kern w:val="0"/>
+          <w:sz w:val="24"/>
+          <w:szCs w:val="24"/>
+          <w14:ligatures w14:val="none"/>
+        </w:rPr>
+        <w:t>, heroic movies</w:t>
       </w:r>
     </w:p>
     <w:p>
@@ -27180,7 +27230,29 @@
           <w:szCs w:val="24"/>
           <w14:ligatures w14:val="none"/>
         </w:rPr>
-        <w:t xml:space="preserve"> some movies into different categories of genres</w:t>
+        <w:t xml:space="preserve"> some movies into different categories </w:t>
+      </w:r>
+      <w:r>
+        <w:rPr>
+          <w:rFonts w:ascii="Arial" w:eastAsia="Times New Roman" w:hAnsi="Arial" w:cs="Arial"/>
+          <w:color w:val="222222"/>
+          <w:kern w:val="0"/>
+          <w:sz w:val="24"/>
+          <w:szCs w:val="24"/>
+          <w14:ligatures w14:val="none"/>
+        </w:rPr>
+        <w:t>or</w:t>
+      </w:r>
+      <w:r>
+        <w:rPr>
+          <w:rFonts w:ascii="Arial" w:eastAsia="Times New Roman" w:hAnsi="Arial" w:cs="Arial"/>
+          <w:color w:val="222222"/>
+          <w:kern w:val="0"/>
+          <w:sz w:val="24"/>
+          <w:szCs w:val="24"/>
+          <w14:ligatures w14:val="none"/>
+        </w:rPr>
+        <w:t xml:space="preserve"> genres</w:t>
       </w:r>
     </w:p>
     <w:p>
@@ -27232,7 +27304,7 @@
       <w:r>
         <w:rPr>
           <w:rFonts w:ascii="Arial" w:eastAsia="Times New Roman" w:hAnsi="Arial" w:cs="Arial"/>
-          <w:color w:val="222222"/>
+          <w:color w:val="FF0000"/>
           <w:kern w:val="0"/>
           <w:sz w:val="24"/>
           <w:szCs w:val="24"/>
@@ -27251,17 +27323,17 @@
         <w:spacing w:before="100" w:beforeAutospacing="1" w:after="100" w:afterAutospacing="1" w:line="360" w:lineRule="auto"/>
         <w:rPr>
           <w:rFonts w:ascii="Arial" w:eastAsia="Times New Roman" w:hAnsi="Arial" w:cs="Arial"/>
-          <w:color w:val="222222"/>
-          <w:kern w:val="0"/>
-          <w:sz w:val="24"/>
-          <w:szCs w:val="24"/>
-          <w14:ligatures w14:val="none"/>
-        </w:rPr>
-      </w:pPr>
-      <w:r>
-        <w:rPr>
-          <w:rFonts w:ascii="Arial" w:eastAsia="Times New Roman" w:hAnsi="Arial" w:cs="Arial"/>
-          <w:color w:val="222222"/>
+          <w:color w:val="FF0000"/>
+          <w:kern w:val="0"/>
+          <w:sz w:val="24"/>
+          <w:szCs w:val="24"/>
+          <w14:ligatures w14:val="none"/>
+        </w:rPr>
+      </w:pPr>
+      <w:r>
+        <w:rPr>
+          <w:rFonts w:ascii="Arial" w:eastAsia="Times New Roman" w:hAnsi="Arial" w:cs="Arial"/>
+          <w:color w:val="FF0000"/>
           <w:kern w:val="0"/>
           <w:sz w:val="24"/>
           <w:szCs w:val="24"/>
@@ -27318,7 +27390,18 @@
           <w:szCs w:val="24"/>
           <w14:ligatures w14:val="none"/>
         </w:rPr>
-        <w:t>ianist movie is remarkable</w:t>
+        <w:t xml:space="preserve">ianist movie is </w:t>
+      </w:r>
+      <w:r>
+        <w:rPr>
+          <w:rFonts w:ascii="Arial" w:eastAsia="Times New Roman" w:hAnsi="Arial" w:cs="Arial"/>
+          <w:color w:val="FF0000"/>
+          <w:kern w:val="0"/>
+          <w:sz w:val="24"/>
+          <w:szCs w:val="24"/>
+          <w14:ligatures w14:val="none"/>
+        </w:rPr>
+        <w:t>remarkable</w:t>
       </w:r>
     </w:p>
     <w:p>
@@ -27427,7 +27510,29 @@
           <w:szCs w:val="24"/>
           <w14:ligatures w14:val="none"/>
         </w:rPr>
-        <w:t>The scenarist is a genius</w:t>
+        <w:t xml:space="preserve">The </w:t>
+      </w:r>
+      <w:r>
+        <w:rPr>
+          <w:rFonts w:ascii="Arial" w:eastAsia="Times New Roman" w:hAnsi="Arial" w:cs="Arial"/>
+          <w:color w:val="FF0000"/>
+          <w:kern w:val="0"/>
+          <w:sz w:val="24"/>
+          <w:szCs w:val="24"/>
+          <w14:ligatures w14:val="none"/>
+        </w:rPr>
+        <w:t xml:space="preserve">scenarist </w:t>
+      </w:r>
+      <w:r>
+        <w:rPr>
+          <w:rFonts w:ascii="Arial" w:eastAsia="Times New Roman" w:hAnsi="Arial" w:cs="Arial"/>
+          <w:color w:val="222222"/>
+          <w:kern w:val="0"/>
+          <w:sz w:val="24"/>
+          <w:szCs w:val="24"/>
+          <w14:ligatures w14:val="none"/>
+        </w:rPr>
+        <w:t>is a genius</w:t>
       </w:r>
     </w:p>
     <w:p>
@@ -27514,36 +27619,69 @@
           <w:szCs w:val="24"/>
           <w14:ligatures w14:val="none"/>
         </w:rPr>
-        <w:t>That movie came out(released) 2 years ago</w:t>
-      </w:r>
-    </w:p>
-    <w:p>
-      <w:pPr>
-        <w:numPr>
-          <w:ilvl w:val="0"/>
-          <w:numId w:val="2"/>
-        </w:numPr>
-        <w:shd w:val="clear" w:color="auto" w:fill="FFFFFF"/>
-        <w:spacing w:before="100" w:beforeAutospacing="1" w:after="100" w:afterAutospacing="1" w:line="360" w:lineRule="auto"/>
-        <w:rPr>
-          <w:rFonts w:ascii="Arial" w:eastAsia="Times New Roman" w:hAnsi="Arial" w:cs="Arial"/>
-          <w:color w:val="222222"/>
-          <w:kern w:val="0"/>
-          <w:sz w:val="24"/>
-          <w:szCs w:val="24"/>
-          <w14:ligatures w14:val="none"/>
-        </w:rPr>
-      </w:pPr>
-      <w:r>
-        <w:rPr>
-          <w:rFonts w:ascii="Arial" w:eastAsia="Times New Roman" w:hAnsi="Arial" w:cs="Arial"/>
-          <w:color w:val="222222"/>
-          <w:kern w:val="0"/>
-          <w:sz w:val="24"/>
-          <w:szCs w:val="24"/>
-          <w14:ligatures w14:val="none"/>
-        </w:rPr>
-        <w:t xml:space="preserve">It is a conceptual </w:t>
+        <w:t xml:space="preserve">That movie </w:t>
+      </w:r>
+      <w:r>
+        <w:rPr>
+          <w:rFonts w:ascii="Arial" w:eastAsia="Times New Roman" w:hAnsi="Arial" w:cs="Arial"/>
+          <w:color w:val="FF0000"/>
+          <w:kern w:val="0"/>
+          <w:sz w:val="24"/>
+          <w:szCs w:val="24"/>
+          <w14:ligatures w14:val="none"/>
+        </w:rPr>
+        <w:t xml:space="preserve">came out(released) </w:t>
+      </w:r>
+      <w:r>
+        <w:rPr>
+          <w:rFonts w:ascii="Arial" w:eastAsia="Times New Roman" w:hAnsi="Arial" w:cs="Arial"/>
+          <w:color w:val="222222"/>
+          <w:kern w:val="0"/>
+          <w:sz w:val="24"/>
+          <w:szCs w:val="24"/>
+          <w14:ligatures w14:val="none"/>
+        </w:rPr>
+        <w:t>2 years ago</w:t>
+      </w:r>
+    </w:p>
+    <w:p>
+      <w:pPr>
+        <w:numPr>
+          <w:ilvl w:val="0"/>
+          <w:numId w:val="2"/>
+        </w:numPr>
+        <w:shd w:val="clear" w:color="auto" w:fill="FFFFFF"/>
+        <w:spacing w:before="100" w:beforeAutospacing="1" w:after="100" w:afterAutospacing="1" w:line="360" w:lineRule="auto"/>
+        <w:rPr>
+          <w:rFonts w:ascii="Arial" w:eastAsia="Times New Roman" w:hAnsi="Arial" w:cs="Arial"/>
+          <w:color w:val="222222"/>
+          <w:kern w:val="0"/>
+          <w:sz w:val="24"/>
+          <w:szCs w:val="24"/>
+          <w14:ligatures w14:val="none"/>
+        </w:rPr>
+      </w:pPr>
+      <w:r>
+        <w:rPr>
+          <w:rFonts w:ascii="Arial" w:eastAsia="Times New Roman" w:hAnsi="Arial" w:cs="Arial"/>
+          <w:color w:val="222222"/>
+          <w:kern w:val="0"/>
+          <w:sz w:val="24"/>
+          <w:szCs w:val="24"/>
+          <w14:ligatures w14:val="none"/>
+        </w:rPr>
+        <w:t xml:space="preserve">It is a </w:t>
+      </w:r>
+      <w:r>
+        <w:rPr>
+          <w:rFonts w:ascii="Arial" w:eastAsia="Times New Roman" w:hAnsi="Arial" w:cs="Arial"/>
+          <w:color w:val="FF0000"/>
+          <w:kern w:val="0"/>
+          <w:sz w:val="24"/>
+          <w:szCs w:val="24"/>
+          <w14:ligatures w14:val="none"/>
+        </w:rPr>
+        <w:t xml:space="preserve">conceptual </w:t>
       </w:r>
       <w:proofErr w:type="gramStart"/>
       <w:r>
@@ -27660,7 +27798,29 @@
           <w:szCs w:val="24"/>
           <w14:ligatures w14:val="none"/>
         </w:rPr>
-        <w:t>A trilogy directed by...</w:t>
+        <w:t xml:space="preserve">A </w:t>
+      </w:r>
+      <w:r>
+        <w:rPr>
+          <w:rFonts w:ascii="Arial" w:eastAsia="Times New Roman" w:hAnsi="Arial" w:cs="Arial"/>
+          <w:color w:val="FF0000"/>
+          <w:kern w:val="0"/>
+          <w:sz w:val="24"/>
+          <w:szCs w:val="24"/>
+          <w14:ligatures w14:val="none"/>
+        </w:rPr>
+        <w:t xml:space="preserve">trilogy </w:t>
+      </w:r>
+      <w:r>
+        <w:rPr>
+          <w:rFonts w:ascii="Arial" w:eastAsia="Times New Roman" w:hAnsi="Arial" w:cs="Arial"/>
+          <w:color w:val="222222"/>
+          <w:kern w:val="0"/>
+          <w:sz w:val="24"/>
+          <w:szCs w:val="24"/>
+          <w14:ligatures w14:val="none"/>
+        </w:rPr>
+        <w:t>directed by...</w:t>
       </w:r>
     </w:p>
     <w:p>
@@ -27740,65 +27900,30 @@
           <w:szCs w:val="24"/>
           <w14:ligatures w14:val="none"/>
         </w:rPr>
-        <w:t xml:space="preserve">I would </w:t>
-      </w:r>
-      <w:proofErr w:type="gramStart"/>
-      <w:r>
-        <w:rPr>
-          <w:rFonts w:ascii="Arial" w:eastAsia="Times New Roman" w:hAnsi="Arial" w:cs="Arial"/>
-          <w:color w:val="222222"/>
-          <w:kern w:val="0"/>
-          <w:sz w:val="24"/>
-          <w:szCs w:val="24"/>
-          <w14:ligatures w14:val="none"/>
-        </w:rPr>
-        <w:t xml:space="preserve">definitely </w:t>
-      </w:r>
-      <w:r>
-        <w:rPr>
-          <w:rFonts w:ascii="Arial" w:eastAsia="Times New Roman" w:hAnsi="Arial" w:cs="Arial"/>
-          <w:color w:val="222222"/>
-          <w:kern w:val="0"/>
-          <w:sz w:val="24"/>
-          <w:szCs w:val="24"/>
-          <w14:ligatures w14:val="none"/>
-        </w:rPr>
-        <w:t>go</w:t>
-      </w:r>
-      <w:proofErr w:type="gramEnd"/>
-      <w:r>
-        <w:rPr>
-          <w:rFonts w:ascii="Arial" w:eastAsia="Times New Roman" w:hAnsi="Arial" w:cs="Arial"/>
-          <w:color w:val="222222"/>
-          <w:kern w:val="0"/>
-          <w:sz w:val="24"/>
-          <w:szCs w:val="24"/>
-          <w14:ligatures w14:val="none"/>
-        </w:rPr>
-        <w:t xml:space="preserve"> for...</w:t>
-      </w:r>
-    </w:p>
-    <w:p>
-      <w:pPr>
-        <w:numPr>
-          <w:ilvl w:val="0"/>
-          <w:numId w:val="2"/>
-        </w:numPr>
-        <w:shd w:val="clear" w:color="auto" w:fill="FFFFFF"/>
-        <w:spacing w:before="100" w:beforeAutospacing="1" w:after="100" w:afterAutospacing="1" w:line="360" w:lineRule="auto"/>
-        <w:rPr>
-          <w:rFonts w:ascii="Arial" w:eastAsia="Times New Roman" w:hAnsi="Arial" w:cs="Arial"/>
-          <w:color w:val="222222"/>
-          <w:kern w:val="0"/>
-          <w:sz w:val="24"/>
-          <w:szCs w:val="24"/>
-          <w14:ligatures w14:val="none"/>
-        </w:rPr>
-      </w:pPr>
-      <w:r>
-        <w:rPr>
-          <w:rFonts w:ascii="Arial" w:eastAsia="Times New Roman" w:hAnsi="Arial" w:cs="Arial"/>
-          <w:color w:val="222222"/>
+        <w:t>I would go for...</w:t>
+      </w:r>
+    </w:p>
+    <w:p>
+      <w:pPr>
+        <w:numPr>
+          <w:ilvl w:val="0"/>
+          <w:numId w:val="2"/>
+        </w:numPr>
+        <w:shd w:val="clear" w:color="auto" w:fill="FFFFFF"/>
+        <w:spacing w:before="100" w:beforeAutospacing="1" w:after="100" w:afterAutospacing="1" w:line="360" w:lineRule="auto"/>
+        <w:rPr>
+          <w:rFonts w:ascii="Arial" w:eastAsia="Times New Roman" w:hAnsi="Arial" w:cs="Arial"/>
+          <w:color w:val="FF0000"/>
+          <w:kern w:val="0"/>
+          <w:sz w:val="24"/>
+          <w:szCs w:val="24"/>
+          <w14:ligatures w14:val="none"/>
+        </w:rPr>
+      </w:pPr>
+      <w:r>
+        <w:rPr>
+          <w:rFonts w:ascii="Arial" w:eastAsia="Times New Roman" w:hAnsi="Arial" w:cs="Arial"/>
+          <w:color w:val="FF0000"/>
           <w:kern w:val="0"/>
           <w:sz w:val="24"/>
           <w:szCs w:val="24"/>
@@ -27827,13 +27952,24 @@
       <w:r>
         <w:rPr>
           <w:rFonts w:ascii="Arial" w:eastAsia="Times New Roman" w:hAnsi="Arial" w:cs="Arial"/>
-          <w:color w:val="222222"/>
-          <w:kern w:val="0"/>
-          <w:sz w:val="24"/>
-          <w:szCs w:val="24"/>
-          <w14:ligatures w14:val="none"/>
-        </w:rPr>
-        <w:t>Stunning performances</w:t>
+          <w:color w:val="FF0000"/>
+          <w:kern w:val="0"/>
+          <w:sz w:val="24"/>
+          <w:szCs w:val="24"/>
+          <w14:ligatures w14:val="none"/>
+        </w:rPr>
+        <w:t xml:space="preserve">Stunning </w:t>
+      </w:r>
+      <w:r>
+        <w:rPr>
+          <w:rFonts w:ascii="Arial" w:eastAsia="Times New Roman" w:hAnsi="Arial" w:cs="Arial"/>
+          <w:color w:val="222222"/>
+          <w:kern w:val="0"/>
+          <w:sz w:val="24"/>
+          <w:szCs w:val="24"/>
+          <w14:ligatures w14:val="none"/>
+        </w:rPr>
+        <w:t>performances</w:t>
       </w:r>
     </w:p>
     <w:p>
@@ -28274,13 +28410,35 @@
       <w:r>
         <w:rPr>
           <w:rFonts w:ascii="Arial" w:eastAsia="Times New Roman" w:hAnsi="Arial" w:cs="Arial"/>
-          <w:color w:val="222222"/>
-          <w:kern w:val="0"/>
-          <w:sz w:val="24"/>
-          <w:szCs w:val="24"/>
-          <w14:ligatures w14:val="none"/>
-        </w:rPr>
-        <w:t>I’m not too fond of movies with a storyline of betrayal and cheating</w:t>
+          <w:color w:val="FF0000"/>
+          <w:kern w:val="0"/>
+          <w:sz w:val="24"/>
+          <w:szCs w:val="24"/>
+          <w14:ligatures w14:val="none"/>
+        </w:rPr>
+        <w:t xml:space="preserve">I’m not too fond of </w:t>
+      </w:r>
+      <w:r>
+        <w:rPr>
+          <w:rFonts w:ascii="Arial" w:eastAsia="Times New Roman" w:hAnsi="Arial" w:cs="Arial"/>
+          <w:color w:val="222222"/>
+          <w:kern w:val="0"/>
+          <w:sz w:val="24"/>
+          <w:szCs w:val="24"/>
+          <w14:ligatures w14:val="none"/>
+        </w:rPr>
+        <w:t xml:space="preserve">movies with a </w:t>
+      </w:r>
+      <w:r>
+        <w:rPr>
+          <w:rFonts w:ascii="Arial" w:eastAsia="Times New Roman" w:hAnsi="Arial" w:cs="Arial"/>
+          <w:color w:val="FF0000"/>
+          <w:kern w:val="0"/>
+          <w:sz w:val="24"/>
+          <w:szCs w:val="24"/>
+          <w14:ligatures w14:val="none"/>
+        </w:rPr>
+        <w:t>storyline of betrayal and cheating</w:t>
       </w:r>
     </w:p>
     <w:p>
@@ -28367,7 +28525,29 @@
           <w:szCs w:val="24"/>
           <w14:ligatures w14:val="none"/>
         </w:rPr>
-        <w:t>He was infamous at that time</w:t>
+        <w:t xml:space="preserve">He was </w:t>
+      </w:r>
+      <w:r>
+        <w:rPr>
+          <w:rFonts w:ascii="Arial" w:eastAsia="Times New Roman" w:hAnsi="Arial" w:cs="Arial"/>
+          <w:color w:val="FF0000"/>
+          <w:kern w:val="0"/>
+          <w:sz w:val="24"/>
+          <w:szCs w:val="24"/>
+          <w14:ligatures w14:val="none"/>
+        </w:rPr>
+        <w:t>infamous</w:t>
+      </w:r>
+      <w:r>
+        <w:rPr>
+          <w:rFonts w:ascii="Arial" w:eastAsia="Times New Roman" w:hAnsi="Arial" w:cs="Arial"/>
+          <w:color w:val="222222"/>
+          <w:kern w:val="0"/>
+          <w:sz w:val="24"/>
+          <w:szCs w:val="24"/>
+          <w14:ligatures w14:val="none"/>
+        </w:rPr>
+        <w:t xml:space="preserve"> at that time</w:t>
       </w:r>
     </w:p>
     <w:p>
@@ -28420,7 +28600,29 @@
           <w:szCs w:val="24"/>
           <w14:ligatures w14:val="none"/>
         </w:rPr>
-        <w:t xml:space="preserve"> admit he is handsome</w:t>
+        <w:t xml:space="preserve"> </w:t>
+      </w:r>
+      <w:r>
+        <w:rPr>
+          <w:rFonts w:ascii="Arial" w:eastAsia="Times New Roman" w:hAnsi="Arial" w:cs="Arial"/>
+          <w:color w:val="FF0000"/>
+          <w:kern w:val="0"/>
+          <w:sz w:val="24"/>
+          <w:szCs w:val="24"/>
+          <w14:ligatures w14:val="none"/>
+        </w:rPr>
+        <w:t xml:space="preserve">admit </w:t>
+      </w:r>
+      <w:r>
+        <w:rPr>
+          <w:rFonts w:ascii="Arial" w:eastAsia="Times New Roman" w:hAnsi="Arial" w:cs="Arial"/>
+          <w:color w:val="222222"/>
+          <w:kern w:val="0"/>
+          <w:sz w:val="24"/>
+          <w:szCs w:val="24"/>
+          <w14:ligatures w14:val="none"/>
+        </w:rPr>
+        <w:t>he is handsome</w:t>
       </w:r>
     </w:p>
     <w:p>
@@ -28507,7 +28709,18 @@
           <w:szCs w:val="24"/>
           <w14:ligatures w14:val="none"/>
         </w:rPr>
-        <w:t>I don’t know how to express my feeling</w:t>
+        <w:t xml:space="preserve">I don’t know how </w:t>
+      </w:r>
+      <w:r>
+        <w:rPr>
+          <w:rFonts w:ascii="Arial" w:eastAsia="Times New Roman" w:hAnsi="Arial" w:cs="Arial"/>
+          <w:color w:val="FF0000"/>
+          <w:kern w:val="0"/>
+          <w:sz w:val="24"/>
+          <w:szCs w:val="24"/>
+          <w14:ligatures w14:val="none"/>
+        </w:rPr>
+        <w:t>to express my feeling</w:t>
       </w:r>
     </w:p>
     <w:p>
@@ -28565,12 +28778,23 @@
           <w:szCs w:val="24"/>
           <w14:ligatures w14:val="none"/>
         </w:rPr>
-        <w:t xml:space="preserve">I usually read the critic's </w:t>
-      </w:r>
-      <w:r>
-        <w:rPr>
-          <w:rFonts w:ascii="Arial" w:eastAsia="Times New Roman" w:hAnsi="Arial" w:cs="Arial"/>
-          <w:color w:val="222222"/>
+        <w:t xml:space="preserve">I usually read the </w:t>
+      </w:r>
+      <w:r>
+        <w:rPr>
+          <w:rFonts w:ascii="Arial" w:eastAsia="Times New Roman" w:hAnsi="Arial" w:cs="Arial"/>
+          <w:color w:val="FF0000"/>
+          <w:kern w:val="0"/>
+          <w:sz w:val="24"/>
+          <w:szCs w:val="24"/>
+          <w14:ligatures w14:val="none"/>
+        </w:rPr>
+        <w:t xml:space="preserve">critic's </w:t>
+      </w:r>
+      <w:r>
+        <w:rPr>
+          <w:rFonts w:ascii="Arial" w:eastAsia="Times New Roman" w:hAnsi="Arial" w:cs="Arial"/>
+          <w:color w:val="FF0000"/>
           <w:kern w:val="0"/>
           <w:sz w:val="24"/>
           <w:szCs w:val="24"/>
@@ -28581,71 +28805,126 @@
       <w:r>
         <w:rPr>
           <w:rFonts w:ascii="Arial" w:eastAsia="Times New Roman" w:hAnsi="Arial" w:cs="Arial"/>
-          <w:color w:val="222222"/>
-          <w:kern w:val="0"/>
-          <w:sz w:val="24"/>
-          <w:szCs w:val="24"/>
-          <w14:ligatures w14:val="none"/>
-        </w:rPr>
-        <w:t xml:space="preserve"> and check the IMDB score and the reward of the movies to pick out a movie to see</w:t>
-      </w:r>
-    </w:p>
-    <w:p>
-      <w:pPr>
-        <w:numPr>
-          <w:ilvl w:val="0"/>
-          <w:numId w:val="2"/>
-        </w:numPr>
-        <w:shd w:val="clear" w:color="auto" w:fill="FFFFFF"/>
-        <w:spacing w:before="100" w:beforeAutospacing="1" w:after="100" w:afterAutospacing="1" w:line="360" w:lineRule="auto"/>
-        <w:rPr>
-          <w:rFonts w:ascii="Arial" w:eastAsia="Times New Roman" w:hAnsi="Arial" w:cs="Arial"/>
-          <w:color w:val="222222"/>
-          <w:kern w:val="0"/>
-          <w:sz w:val="24"/>
-          <w:szCs w:val="24"/>
-          <w14:ligatures w14:val="none"/>
-        </w:rPr>
-      </w:pPr>
-      <w:r>
-        <w:rPr>
-          <w:rFonts w:ascii="Arial" w:eastAsia="Times New Roman" w:hAnsi="Arial" w:cs="Arial"/>
-          <w:color w:val="222222"/>
-          <w:kern w:val="0"/>
-          <w:sz w:val="24"/>
-          <w:szCs w:val="24"/>
-          <w14:ligatures w14:val="none"/>
-        </w:rPr>
-        <w:t>It was a blockbuster and one of the best sellers at that time</w:t>
-      </w:r>
-    </w:p>
-    <w:p>
-      <w:pPr>
-        <w:numPr>
-          <w:ilvl w:val="0"/>
-          <w:numId w:val="2"/>
-        </w:numPr>
-        <w:shd w:val="clear" w:color="auto" w:fill="FFFFFF"/>
-        <w:spacing w:before="100" w:beforeAutospacing="1" w:after="100" w:afterAutospacing="1" w:line="360" w:lineRule="auto"/>
-        <w:rPr>
-          <w:rFonts w:ascii="Arial" w:eastAsia="Times New Roman" w:hAnsi="Arial" w:cs="Arial"/>
-          <w:color w:val="222222"/>
-          <w:kern w:val="0"/>
-          <w:sz w:val="24"/>
-          <w:szCs w:val="24"/>
-          <w14:ligatures w14:val="none"/>
-        </w:rPr>
-      </w:pPr>
-      <w:r>
-        <w:rPr>
-          <w:rFonts w:ascii="Arial" w:eastAsia="Times New Roman" w:hAnsi="Arial" w:cs="Arial"/>
-          <w:color w:val="222222"/>
-          <w:kern w:val="0"/>
-          <w:sz w:val="24"/>
-          <w:szCs w:val="24"/>
-          <w14:ligatures w14:val="none"/>
-        </w:rPr>
-        <w:t>It was a hijacking story in that movie</w:t>
+          <w:color w:val="FF0000"/>
+          <w:kern w:val="0"/>
+          <w:sz w:val="24"/>
+          <w:szCs w:val="24"/>
+          <w14:ligatures w14:val="none"/>
+        </w:rPr>
+        <w:t xml:space="preserve"> </w:t>
+      </w:r>
+      <w:r>
+        <w:rPr>
+          <w:rFonts w:ascii="Arial" w:eastAsia="Times New Roman" w:hAnsi="Arial" w:cs="Arial"/>
+          <w:color w:val="222222"/>
+          <w:kern w:val="0"/>
+          <w:sz w:val="24"/>
+          <w:szCs w:val="24"/>
+          <w14:ligatures w14:val="none"/>
+        </w:rPr>
+        <w:t>and check the IMDB score and the reward of the movies to pick out a movie to see</w:t>
+      </w:r>
+    </w:p>
+    <w:p>
+      <w:pPr>
+        <w:numPr>
+          <w:ilvl w:val="0"/>
+          <w:numId w:val="2"/>
+        </w:numPr>
+        <w:shd w:val="clear" w:color="auto" w:fill="FFFFFF"/>
+        <w:spacing w:before="100" w:beforeAutospacing="1" w:after="100" w:afterAutospacing="1" w:line="360" w:lineRule="auto"/>
+        <w:rPr>
+          <w:rFonts w:ascii="Arial" w:eastAsia="Times New Roman" w:hAnsi="Arial" w:cs="Arial"/>
+          <w:color w:val="222222"/>
+          <w:kern w:val="0"/>
+          <w:sz w:val="24"/>
+          <w:szCs w:val="24"/>
+          <w14:ligatures w14:val="none"/>
+        </w:rPr>
+      </w:pPr>
+      <w:r>
+        <w:rPr>
+          <w:rFonts w:ascii="Arial" w:eastAsia="Times New Roman" w:hAnsi="Arial" w:cs="Arial"/>
+          <w:color w:val="222222"/>
+          <w:kern w:val="0"/>
+          <w:sz w:val="24"/>
+          <w:szCs w:val="24"/>
+          <w14:ligatures w14:val="none"/>
+        </w:rPr>
+        <w:t xml:space="preserve">It was a </w:t>
+      </w:r>
+      <w:r>
+        <w:rPr>
+          <w:rFonts w:ascii="Arial" w:eastAsia="Times New Roman" w:hAnsi="Arial" w:cs="Arial"/>
+          <w:color w:val="FF0000"/>
+          <w:kern w:val="0"/>
+          <w:sz w:val="24"/>
+          <w:szCs w:val="24"/>
+          <w14:ligatures w14:val="none"/>
+        </w:rPr>
+        <w:t>blockbuster</w:t>
+      </w:r>
+      <w:r>
+        <w:rPr>
+          <w:rFonts w:ascii="Arial" w:eastAsia="Times New Roman" w:hAnsi="Arial" w:cs="Arial"/>
+          <w:color w:val="222222"/>
+          <w:kern w:val="0"/>
+          <w:sz w:val="24"/>
+          <w:szCs w:val="24"/>
+          <w14:ligatures w14:val="none"/>
+        </w:rPr>
+        <w:t xml:space="preserve"> and one of the best sellers at that time</w:t>
+      </w:r>
+    </w:p>
+    <w:p>
+      <w:pPr>
+        <w:numPr>
+          <w:ilvl w:val="0"/>
+          <w:numId w:val="2"/>
+        </w:numPr>
+        <w:shd w:val="clear" w:color="auto" w:fill="FFFFFF"/>
+        <w:spacing w:before="100" w:beforeAutospacing="1" w:after="100" w:afterAutospacing="1" w:line="360" w:lineRule="auto"/>
+        <w:rPr>
+          <w:rFonts w:ascii="Arial" w:eastAsia="Times New Roman" w:hAnsi="Arial" w:cs="Arial"/>
+          <w:color w:val="222222"/>
+          <w:kern w:val="0"/>
+          <w:sz w:val="24"/>
+          <w:szCs w:val="24"/>
+          <w14:ligatures w14:val="none"/>
+        </w:rPr>
+      </w:pPr>
+      <w:r>
+        <w:rPr>
+          <w:rFonts w:ascii="Arial" w:eastAsia="Times New Roman" w:hAnsi="Arial" w:cs="Arial"/>
+          <w:color w:val="222222"/>
+          <w:kern w:val="0"/>
+          <w:sz w:val="24"/>
+          <w:szCs w:val="24"/>
+          <w14:ligatures w14:val="none"/>
+        </w:rPr>
+        <w:t xml:space="preserve">It was a </w:t>
+      </w:r>
+      <w:r>
+        <w:rPr>
+          <w:rFonts w:ascii="Arial" w:eastAsia="Times New Roman" w:hAnsi="Arial" w:cs="Arial"/>
+          <w:color w:val="FF0000"/>
+          <w:kern w:val="0"/>
+          <w:sz w:val="24"/>
+          <w:szCs w:val="24"/>
+          <w14:ligatures w14:val="none"/>
+        </w:rPr>
+        <w:t xml:space="preserve">hijacking </w:t>
+      </w:r>
+      <w:r>
+        <w:rPr>
+          <w:rFonts w:ascii="Arial" w:eastAsia="Times New Roman" w:hAnsi="Arial" w:cs="Arial"/>
+          <w:color w:val="222222"/>
+          <w:kern w:val="0"/>
+          <w:sz w:val="24"/>
+          <w:szCs w:val="24"/>
+          <w14:ligatures w14:val="none"/>
+        </w:rPr>
+        <w:t>story in that movie</w:t>
       </w:r>
     </w:p>
     <w:p>
@@ -28690,7 +28969,7 @@
       <w:r>
         <w:rPr>
           <w:rFonts w:ascii="Arial" w:eastAsia="Times New Roman" w:hAnsi="Arial" w:cs="Arial"/>
-          <w:color w:val="222222"/>
+          <w:color w:val="FF0000"/>
           <w:kern w:val="0"/>
           <w:sz w:val="24"/>
           <w:szCs w:val="24"/>
@@ -28701,7 +28980,7 @@
       <w:r>
         <w:rPr>
           <w:rFonts w:ascii="Arial" w:eastAsia="Times New Roman" w:hAnsi="Arial" w:cs="Arial"/>
-          <w:color w:val="222222"/>
+          <w:color w:val="FF0000"/>
           <w:kern w:val="0"/>
           <w:sz w:val="24"/>
           <w:szCs w:val="24"/>
@@ -29051,36 +29330,69 @@
           <w:szCs w:val="24"/>
           <w14:ligatures w14:val="none"/>
         </w:rPr>
-        <w:t xml:space="preserve"> movie that impressed me badly was “Requiem for a Dream”</w:t>
-      </w:r>
-    </w:p>
-    <w:p>
-      <w:pPr>
-        <w:numPr>
-          <w:ilvl w:val="0"/>
-          <w:numId w:val="2"/>
-        </w:numPr>
-        <w:shd w:val="clear" w:color="auto" w:fill="FFFFFF"/>
-        <w:spacing w:before="100" w:beforeAutospacing="1" w:after="100" w:afterAutospacing="1" w:line="360" w:lineRule="auto"/>
-        <w:rPr>
-          <w:rFonts w:ascii="Arial" w:eastAsia="Times New Roman" w:hAnsi="Arial" w:cs="Arial"/>
-          <w:color w:val="222222"/>
-          <w:kern w:val="0"/>
-          <w:sz w:val="24"/>
-          <w:szCs w:val="24"/>
-          <w14:ligatures w14:val="none"/>
-        </w:rPr>
-      </w:pPr>
-      <w:r>
-        <w:rPr>
-          <w:rFonts w:ascii="Arial" w:eastAsia="Times New Roman" w:hAnsi="Arial" w:cs="Arial"/>
-          <w:color w:val="222222"/>
-          <w:kern w:val="0"/>
-          <w:sz w:val="24"/>
-          <w:szCs w:val="24"/>
-          <w14:ligatures w14:val="none"/>
-        </w:rPr>
-        <w:t>it’s an Oscar winner</w:t>
+        <w:t xml:space="preserve"> movie that </w:t>
+      </w:r>
+      <w:r>
+        <w:rPr>
+          <w:rFonts w:ascii="Arial" w:eastAsia="Times New Roman" w:hAnsi="Arial" w:cs="Arial"/>
+          <w:color w:val="FF0000"/>
+          <w:kern w:val="0"/>
+          <w:sz w:val="24"/>
+          <w:szCs w:val="24"/>
+          <w14:ligatures w14:val="none"/>
+        </w:rPr>
+        <w:t xml:space="preserve">impressed </w:t>
+      </w:r>
+      <w:r>
+        <w:rPr>
+          <w:rFonts w:ascii="Arial" w:eastAsia="Times New Roman" w:hAnsi="Arial" w:cs="Arial"/>
+          <w:color w:val="222222"/>
+          <w:kern w:val="0"/>
+          <w:sz w:val="24"/>
+          <w:szCs w:val="24"/>
+          <w14:ligatures w14:val="none"/>
+        </w:rPr>
+        <w:t>me badly was “Requiem for a Dream”</w:t>
+      </w:r>
+    </w:p>
+    <w:p>
+      <w:pPr>
+        <w:numPr>
+          <w:ilvl w:val="0"/>
+          <w:numId w:val="2"/>
+        </w:numPr>
+        <w:shd w:val="clear" w:color="auto" w:fill="FFFFFF"/>
+        <w:spacing w:before="100" w:beforeAutospacing="1" w:after="100" w:afterAutospacing="1" w:line="360" w:lineRule="auto"/>
+        <w:rPr>
+          <w:rFonts w:ascii="Arial" w:eastAsia="Times New Roman" w:hAnsi="Arial" w:cs="Arial"/>
+          <w:color w:val="222222"/>
+          <w:kern w:val="0"/>
+          <w:sz w:val="24"/>
+          <w:szCs w:val="24"/>
+          <w14:ligatures w14:val="none"/>
+        </w:rPr>
+      </w:pPr>
+      <w:r>
+        <w:rPr>
+          <w:rFonts w:ascii="Arial" w:eastAsia="Times New Roman" w:hAnsi="Arial" w:cs="Arial"/>
+          <w:color w:val="222222"/>
+          <w:kern w:val="0"/>
+          <w:sz w:val="24"/>
+          <w:szCs w:val="24"/>
+          <w14:ligatures w14:val="none"/>
+        </w:rPr>
+        <w:t xml:space="preserve">it’s an </w:t>
+      </w:r>
+      <w:r>
+        <w:rPr>
+          <w:rFonts w:ascii="Arial" w:eastAsia="Times New Roman" w:hAnsi="Arial" w:cs="Arial"/>
+          <w:color w:val="FF0000"/>
+          <w:kern w:val="0"/>
+          <w:sz w:val="24"/>
+          <w:szCs w:val="24"/>
+          <w14:ligatures w14:val="none"/>
+        </w:rPr>
+        <w:t>Oscar winner</w:t>
       </w:r>
     </w:p>
     <w:p>
@@ -29619,13 +29931,24 @@
       <w:r>
         <w:rPr>
           <w:rFonts w:ascii="Arial" w:eastAsia="Times New Roman" w:hAnsi="Arial" w:cs="Arial"/>
-          <w:color w:val="222222"/>
-          <w:kern w:val="0"/>
-          <w:sz w:val="24"/>
-          <w:szCs w:val="24"/>
-          <w14:ligatures w14:val="none"/>
-        </w:rPr>
-        <w:t>Animated movie</w:t>
+          <w:color w:val="FF0000"/>
+          <w:kern w:val="0"/>
+          <w:sz w:val="24"/>
+          <w:szCs w:val="24"/>
+          <w14:ligatures w14:val="none"/>
+        </w:rPr>
+        <w:t xml:space="preserve">Animated </w:t>
+      </w:r>
+      <w:r>
+        <w:rPr>
+          <w:rFonts w:ascii="Arial" w:eastAsia="Times New Roman" w:hAnsi="Arial" w:cs="Arial"/>
+          <w:color w:val="222222"/>
+          <w:kern w:val="0"/>
+          <w:sz w:val="24"/>
+          <w:szCs w:val="24"/>
+          <w14:ligatures w14:val="none"/>
+        </w:rPr>
+        <w:t>movie</w:t>
       </w:r>
     </w:p>
     <w:p>
@@ -29827,7 +30150,18 @@
           <w:szCs w:val="24"/>
           <w14:ligatures w14:val="none"/>
         </w:rPr>
-        <w:t>He can sense everything Purely</w:t>
+        <w:t xml:space="preserve">He can sense everything </w:t>
+      </w:r>
+      <w:r>
+        <w:rPr>
+          <w:rFonts w:ascii="Arial" w:eastAsia="Times New Roman" w:hAnsi="Arial" w:cs="Arial"/>
+          <w:color w:val="FF0000"/>
+          <w:kern w:val="0"/>
+          <w:sz w:val="24"/>
+          <w:szCs w:val="24"/>
+          <w14:ligatures w14:val="none"/>
+        </w:rPr>
+        <w:t>Purely</w:t>
       </w:r>
     </w:p>
     <w:p>
@@ -30401,18 +30735,7 @@
           <w:szCs w:val="24"/>
           <w14:ligatures w14:val="none"/>
         </w:rPr>
-        <w:t>If</w:t>
-      </w:r>
-      <w:r>
-        <w:rPr>
-          <w:rFonts w:ascii="Arial" w:eastAsia="Times New Roman" w:hAnsi="Arial" w:cs="Arial"/>
-          <w:color w:val="222222"/>
-          <w:kern w:val="0"/>
-          <w:sz w:val="24"/>
-          <w:szCs w:val="24"/>
-          <w14:ligatures w14:val="none"/>
-        </w:rPr>
-        <w:t xml:space="preserve"> you identify me, please don’t </w:t>
+        <w:t xml:space="preserve">Please don’t </w:t>
       </w:r>
       <w:r>
         <w:rPr>
@@ -30423,28 +30746,18 @@
           <w:szCs w:val="24"/>
           <w14:ligatures w14:val="none"/>
         </w:rPr>
-        <w:t>disclose/betray me</w:t>
-      </w:r>
-      <w:r>
-        <w:rPr>
-          <w:rFonts w:ascii="Arial" w:eastAsia="Times New Roman" w:hAnsi="Arial" w:cs="Arial"/>
-          <w:color w:val="FF0000"/>
-          <w:kern w:val="0"/>
-          <w:sz w:val="24"/>
-          <w:szCs w:val="24"/>
-          <w14:ligatures w14:val="none"/>
-        </w:rPr>
-        <w:t xml:space="preserve"> </w:t>
-      </w:r>
-      <w:r>
-        <w:rPr>
-          <w:rFonts w:ascii="Arial" w:eastAsia="Times New Roman" w:hAnsi="Arial" w:cs="Arial"/>
-          <w:kern w:val="0"/>
-          <w:sz w:val="24"/>
-          <w:szCs w:val="24"/>
-          <w14:ligatures w14:val="none"/>
-        </w:rPr>
-        <w:t>to others</w:t>
+        <w:t xml:space="preserve">disclose/betray me to others </w:t>
+      </w:r>
+      <w:r>
+        <w:rPr>
+          <w:rFonts w:ascii="Arial" w:eastAsia="Times New Roman" w:hAnsi="Arial" w:cs="Arial"/>
+          <w:color w:val="222222"/>
+          <w:kern w:val="0"/>
+          <w:sz w:val="24"/>
+          <w:szCs w:val="24"/>
+          <w14:ligatures w14:val="none"/>
+        </w:rPr>
+        <w:t>if you identify me</w:t>
       </w:r>
       <w:r>
         <w:rPr>

</xml_diff>